<commit_message>
added cdp maintenance data sheets
</commit_message>
<xml_diff>
--- a/misc/researchPlan/researchPlanOutlineFaber053016.docx
+++ b/misc/researchPlan/researchPlanOutlineFaber053016.docx
@@ -5,6 +5,8 @@
     <w:p>
       <w:pPr>
         <w:pStyle w:val="Body"/>
+        <w:spacing w:before="0"/>
+        <w:contextualSpacing/>
       </w:pPr>
     </w:p>
     <w:p>
@@ -14,6 +16,7 @@
           <w:ilvl w:val="0"/>
           <w:numId w:val="2"/>
         </w:numPr>
+        <w:contextualSpacing/>
         <w:rPr>
           <w:sz w:val="24"/>
           <w:szCs w:val="24"/>
@@ -30,6 +33,7 @@
     <w:p>
       <w:pPr>
         <w:pStyle w:val="Body2"/>
+        <w:contextualSpacing/>
       </w:pPr>
     </w:p>
     <w:p>
@@ -39,6 +43,7 @@
           <w:ilvl w:val="1"/>
           <w:numId w:val="2"/>
         </w:numPr>
+        <w:contextualSpacing/>
         <w:rPr>
           <w:b w:val="0"/>
           <w:bCs w:val="0"/>
@@ -79,6 +84,7 @@
       <w:pPr>
         <w:pStyle w:val="Body2"/>
         <w:ind w:left="785"/>
+        <w:contextualSpacing/>
       </w:pPr>
     </w:p>
     <w:p>
@@ -88,6 +94,7 @@
           <w:ilvl w:val="1"/>
           <w:numId w:val="3"/>
         </w:numPr>
+        <w:contextualSpacing/>
         <w:rPr>
           <w:b w:val="0"/>
           <w:bCs w:val="0"/>
@@ -112,6 +119,7 @@
           <w:ilvl w:val="2"/>
           <w:numId w:val="3"/>
         </w:numPr>
+        <w:contextualSpacing/>
         <w:rPr>
           <w:b w:val="0"/>
           <w:bCs w:val="0"/>
@@ -136,6 +144,7 @@
           <w:ilvl w:val="3"/>
           <w:numId w:val="3"/>
         </w:numPr>
+        <w:contextualSpacing/>
         <w:rPr>
           <w:b w:val="0"/>
           <w:bCs w:val="0"/>
@@ -160,6 +169,7 @@
           <w:ilvl w:val="2"/>
           <w:numId w:val="4"/>
         </w:numPr>
+        <w:contextualSpacing/>
         <w:rPr>
           <w:b w:val="0"/>
           <w:bCs w:val="0"/>
@@ -184,6 +194,7 @@
           <w:ilvl w:val="3"/>
           <w:numId w:val="4"/>
         </w:numPr>
+        <w:contextualSpacing/>
         <w:rPr>
           <w:b w:val="0"/>
           <w:bCs w:val="0"/>
@@ -208,6 +219,7 @@
           <w:ilvl w:val="3"/>
           <w:numId w:val="4"/>
         </w:numPr>
+        <w:contextualSpacing/>
         <w:rPr>
           <w:b w:val="0"/>
           <w:bCs w:val="0"/>
@@ -232,6 +244,7 @@
           <w:ilvl w:val="2"/>
           <w:numId w:val="5"/>
         </w:numPr>
+        <w:contextualSpacing/>
         <w:rPr>
           <w:b w:val="0"/>
           <w:bCs w:val="0"/>
@@ -256,6 +269,7 @@
           <w:ilvl w:val="3"/>
           <w:numId w:val="5"/>
         </w:numPr>
+        <w:contextualSpacing/>
         <w:rPr>
           <w:b w:val="0"/>
           <w:bCs w:val="0"/>
@@ -276,16 +290,21 @@
     <w:p>
       <w:pPr>
         <w:pStyle w:val="Body2"/>
-      </w:pPr>
-    </w:p>
-    <w:p>
-      <w:pPr>
-        <w:pStyle w:val="Body2"/>
-      </w:pPr>
-    </w:p>
-    <w:p>
-      <w:pPr>
-        <w:pStyle w:val="Body2"/>
+        <w:contextualSpacing/>
+      </w:pPr>
+      <w:bookmarkStart w:id="0" w:name="_GoBack"/>
+      <w:bookmarkEnd w:id="0"/>
+    </w:p>
+    <w:p>
+      <w:pPr>
+        <w:pStyle w:val="Body2"/>
+        <w:contextualSpacing/>
+      </w:pPr>
+    </w:p>
+    <w:p>
+      <w:pPr>
+        <w:pStyle w:val="Body2"/>
+        <w:contextualSpacing/>
       </w:pPr>
     </w:p>
     <w:p>
@@ -295,6 +314,7 @@
           <w:ilvl w:val="0"/>
           <w:numId w:val="2"/>
         </w:numPr>
+        <w:contextualSpacing/>
         <w:rPr>
           <w:sz w:val="24"/>
           <w:szCs w:val="24"/>
@@ -311,6 +331,7 @@
     <w:p>
       <w:pPr>
         <w:pStyle w:val="Subtitle"/>
+        <w:contextualSpacing/>
       </w:pPr>
     </w:p>
     <w:p>
@@ -320,6 +341,7 @@
           <w:ilvl w:val="1"/>
           <w:numId w:val="6"/>
         </w:numPr>
+        <w:contextualSpacing/>
       </w:pPr>
       <w:r>
         <w:t>Considerable sizing and counting uncertainty impacts CDP LWC/droplet size distribution retrieval capability</w:t>
@@ -332,6 +354,7 @@
           <w:ilvl w:val="2"/>
           <w:numId w:val="6"/>
         </w:numPr>
+        <w:contextualSpacing/>
       </w:pPr>
       <w:r>
         <w:t>Major contributing factors</w:t>
@@ -344,6 +367,7 @@
           <w:ilvl w:val="3"/>
           <w:numId w:val="6"/>
         </w:numPr>
+        <w:contextualSpacing/>
         <w:rPr>
           <w:b w:val="0"/>
           <w:bCs w:val="0"/>
@@ -368,6 +392,7 @@
           <w:ilvl w:val="3"/>
           <w:numId w:val="7"/>
         </w:numPr>
+        <w:contextualSpacing/>
       </w:pPr>
       <w:r>
         <w:t xml:space="preserve">Non-uniform response throughout sample area </w:t>
@@ -380,6 +405,7 @@
           <w:ilvl w:val="3"/>
           <w:numId w:val="7"/>
         </w:numPr>
+        <w:contextualSpacing/>
       </w:pPr>
       <w:r>
         <w:t>Coincidence error</w:t>
@@ -389,6 +415,7 @@
       <w:pPr>
         <w:pStyle w:val="Body2"/>
         <w:ind w:left="1571"/>
+        <w:contextualSpacing/>
       </w:pPr>
     </w:p>
     <w:p>
@@ -398,6 +425,7 @@
           <w:ilvl w:val="1"/>
           <w:numId w:val="6"/>
         </w:numPr>
+        <w:contextualSpacing/>
       </w:pPr>
       <w:r>
         <w:t>Nevzorov hotwire probe provides an independent bulk LWC measurement</w:t>
@@ -410,6 +438,7 @@
           <w:ilvl w:val="2"/>
           <w:numId w:val="6"/>
         </w:numPr>
+        <w:contextualSpacing/>
       </w:pPr>
       <w:r>
         <w:t>Nevzorov advantages</w:t>
@@ -422,6 +451,7 @@
           <w:ilvl w:val="3"/>
           <w:numId w:val="7"/>
         </w:numPr>
+        <w:contextualSpacing/>
       </w:pPr>
       <w:r>
         <w:t>Collector/reference sensor pairing reduces uncertainty, baseline noise</w:t>
@@ -434,6 +464,7 @@
           <w:ilvl w:val="3"/>
           <w:numId w:val="7"/>
         </w:numPr>
+        <w:contextualSpacing/>
       </w:pPr>
       <w:r>
         <w:t xml:space="preserve">Nevzorov/CDP LWC has been shown to be in good agreement </w:t>
@@ -446,6 +477,7 @@
           <w:ilvl w:val="2"/>
           <w:numId w:val="6"/>
         </w:numPr>
+        <w:contextualSpacing/>
       </w:pPr>
       <w:r>
         <w:t xml:space="preserve">Has several known, but not completely characterized, uncertainty sources </w:t>
@@ -458,6 +490,7 @@
           <w:ilvl w:val="3"/>
           <w:numId w:val="7"/>
         </w:numPr>
+        <w:contextualSpacing/>
       </w:pPr>
       <w:r>
         <w:t>Dry air heat losses</w:t>
@@ -470,6 +503,7 @@
           <w:ilvl w:val="3"/>
           <w:numId w:val="7"/>
         </w:numPr>
+        <w:contextualSpacing/>
       </w:pPr>
       <w:r>
         <w:t>Non-unity particle collection efficiency</w:t>
@@ -482,6 +516,7 @@
           <w:ilvl w:val="3"/>
           <w:numId w:val="7"/>
         </w:numPr>
+        <w:contextualSpacing/>
       </w:pPr>
       <w:r>
         <w:t>Sensor saturation effects</w:t>
@@ -490,21 +525,25 @@
     <w:p>
       <w:pPr>
         <w:pStyle w:val="Body2"/>
-      </w:pPr>
-    </w:p>
-    <w:p>
-      <w:pPr>
-        <w:pStyle w:val="Body2"/>
-      </w:pPr>
-    </w:p>
-    <w:p>
-      <w:pPr>
-        <w:pStyle w:val="Body2"/>
-      </w:pPr>
-    </w:p>
-    <w:p>
-      <w:pPr>
-        <w:pStyle w:val="Body2"/>
+        <w:contextualSpacing/>
+      </w:pPr>
+    </w:p>
+    <w:p>
+      <w:pPr>
+        <w:pStyle w:val="Body2"/>
+        <w:contextualSpacing/>
+      </w:pPr>
+    </w:p>
+    <w:p>
+      <w:pPr>
+        <w:pStyle w:val="Body2"/>
+        <w:contextualSpacing/>
+      </w:pPr>
+    </w:p>
+    <w:p>
+      <w:pPr>
+        <w:pStyle w:val="Body2"/>
+        <w:contextualSpacing/>
       </w:pPr>
     </w:p>
     <w:p>
@@ -514,6 +553,7 @@
           <w:ilvl w:val="1"/>
           <w:numId w:val="6"/>
         </w:numPr>
+        <w:contextualSpacing/>
       </w:pPr>
       <w:r>
         <w:t>CDP performance investigation possible using CDP/Nevzorov’s mutual LWC retrieval</w:t>
@@ -526,6 +566,7 @@
           <w:ilvl w:val="2"/>
           <w:numId w:val="6"/>
         </w:numPr>
+        <w:contextualSpacing/>
       </w:pPr>
       <w:r>
         <w:t>CDP LWC is derived from droplet concentration/sizes</w:t>
@@ -538,6 +579,7 @@
           <w:ilvl w:val="3"/>
           <w:numId w:val="7"/>
         </w:numPr>
+        <w:contextualSpacing/>
       </w:pPr>
       <w:r>
         <w:t xml:space="preserve">Possible to constrain CDP performance with respect to different droplet </w:t>
@@ -559,6 +601,7 @@
           <w:ilvl w:val="4"/>
           <w:numId w:val="7"/>
         </w:numPr>
+        <w:contextualSpacing/>
       </w:pPr>
       <w:r>
         <w:t>Nevzorov LWC</w:t>
@@ -571,6 +614,7 @@
           <w:ilvl w:val="4"/>
           <w:numId w:val="7"/>
         </w:numPr>
+        <w:contextualSpacing/>
       </w:pPr>
       <w:r>
         <w:t>Previous CDP uncertainty studies</w:t>
@@ -580,11 +624,13 @@
       <w:pPr>
         <w:pStyle w:val="Body2"/>
         <w:ind w:left="720"/>
-      </w:pPr>
-    </w:p>
-    <w:p>
-      <w:pPr>
-        <w:pStyle w:val="Body2"/>
+        <w:contextualSpacing/>
+      </w:pPr>
+    </w:p>
+    <w:p>
+      <w:pPr>
+        <w:pStyle w:val="Body2"/>
+        <w:contextualSpacing/>
       </w:pPr>
     </w:p>
     <w:p>
@@ -594,6 +640,7 @@
           <w:ilvl w:val="0"/>
           <w:numId w:val="2"/>
         </w:numPr>
+        <w:contextualSpacing/>
         <w:rPr>
           <w:sz w:val="24"/>
           <w:szCs w:val="24"/>
@@ -610,6 +657,7 @@
     <w:p>
       <w:pPr>
         <w:pStyle w:val="Subtitle"/>
+        <w:contextualSpacing/>
       </w:pPr>
     </w:p>
     <w:p>
@@ -619,6 +667,7 @@
           <w:ilvl w:val="1"/>
           <w:numId w:val="8"/>
         </w:numPr>
+        <w:contextualSpacing/>
         <w:rPr>
           <w:b w:val="0"/>
           <w:bCs w:val="0"/>
@@ -643,6 +692,7 @@
           <w:ilvl w:val="2"/>
           <w:numId w:val="8"/>
         </w:numPr>
+        <w:contextualSpacing/>
         <w:rPr>
           <w:b w:val="0"/>
           <w:bCs w:val="0"/>
@@ -676,6 +726,7 @@
           <w:ilvl w:val="3"/>
           <w:numId w:val="8"/>
         </w:numPr>
+        <w:contextualSpacing/>
         <w:rPr>
           <w:b w:val="0"/>
           <w:bCs w:val="0"/>
@@ -700,6 +751,7 @@
           <w:ilvl w:val="3"/>
           <w:numId w:val="8"/>
         </w:numPr>
+        <w:contextualSpacing/>
         <w:rPr>
           <w:b w:val="0"/>
           <w:bCs w:val="0"/>
@@ -724,6 +776,7 @@
           <w:ilvl w:val="4"/>
           <w:numId w:val="8"/>
         </w:numPr>
+        <w:contextualSpacing/>
         <w:rPr>
           <w:b w:val="0"/>
           <w:bCs w:val="0"/>
@@ -748,6 +801,7 @@
           <w:ilvl w:val="5"/>
           <w:numId w:val="8"/>
         </w:numPr>
+        <w:contextualSpacing/>
       </w:pPr>
       <w:r>
         <w:t>Mis-sizing droplets</w:t>
@@ -760,6 +814,7 @@
           <w:ilvl w:val="5"/>
           <w:numId w:val="8"/>
         </w:numPr>
+        <w:contextualSpacing/>
       </w:pPr>
       <w:r>
         <w:t>Mis-counting droplets</w:t>
@@ -772,6 +827,7 @@
           <w:ilvl w:val="4"/>
           <w:numId w:val="9"/>
         </w:numPr>
+        <w:contextualSpacing/>
         <w:rPr>
           <w:b w:val="0"/>
           <w:bCs w:val="0"/>
@@ -795,10 +851,8 @@
           <w:sz w:val="24"/>
           <w:szCs w:val="24"/>
         </w:rPr>
-        <w:t>qualified</w:t>
-      </w:r>
-      <w:bookmarkStart w:id="0" w:name="_GoBack"/>
-      <w:bookmarkEnd w:id="0"/>
+        <w:t xml:space="preserve">qualified </w:t>
+      </w:r>
       <w:r>
         <w:rPr>
           <w:b w:val="0"/>
@@ -806,134 +860,132 @@
           <w:sz w:val="24"/>
           <w:szCs w:val="24"/>
         </w:rPr>
-        <w:t xml:space="preserve"> </w:t>
-      </w:r>
-      <w:r>
+        <w:t>sample area</w:t>
+      </w:r>
+    </w:p>
+    <w:p>
+      <w:pPr>
+        <w:pStyle w:val="Body2"/>
+        <w:numPr>
+          <w:ilvl w:val="5"/>
+          <w:numId w:val="9"/>
+        </w:numPr>
+        <w:contextualSpacing/>
+      </w:pPr>
+      <w:r>
+        <w:t>Mis-sizing droplets</w:t>
+      </w:r>
+    </w:p>
+    <w:p>
+      <w:pPr>
+        <w:pStyle w:val="Body2"/>
+        <w:contextualSpacing/>
+      </w:pPr>
+    </w:p>
+    <w:p>
+      <w:pPr>
+        <w:pStyle w:val="Body2"/>
+        <w:ind w:left="3142"/>
+        <w:contextualSpacing/>
+      </w:pPr>
+    </w:p>
+    <w:p>
+      <w:pPr>
+        <w:pStyle w:val="Subtitle"/>
+        <w:numPr>
+          <w:ilvl w:val="1"/>
+          <w:numId w:val="10"/>
+        </w:numPr>
+        <w:contextualSpacing/>
         <w:rPr>
           <w:b w:val="0"/>
           <w:bCs w:val="0"/>
           <w:sz w:val="24"/>
           <w:szCs w:val="24"/>
         </w:rPr>
-        <w:t>sample area</w:t>
-      </w:r>
-    </w:p>
-    <w:p>
-      <w:pPr>
-        <w:pStyle w:val="Body2"/>
-        <w:numPr>
-          <w:ilvl w:val="5"/>
-          <w:numId w:val="9"/>
-        </w:numPr>
-      </w:pPr>
-      <w:r>
-        <w:t>Mis-sizing droplets</w:t>
-      </w:r>
-    </w:p>
-    <w:p>
-      <w:pPr>
-        <w:pStyle w:val="Body2"/>
-      </w:pPr>
-    </w:p>
-    <w:p>
-      <w:pPr>
-        <w:pStyle w:val="Body2"/>
-        <w:ind w:left="3142"/>
-      </w:pPr>
-    </w:p>
-    <w:p>
-      <w:pPr>
-        <w:pStyle w:val="Subtitle"/>
-        <w:numPr>
-          <w:ilvl w:val="1"/>
-          <w:numId w:val="10"/>
-        </w:numPr>
+      </w:pPr>
+      <w:r>
         <w:rPr>
           <w:b w:val="0"/>
           <w:bCs w:val="0"/>
           <w:sz w:val="24"/>
           <w:szCs w:val="24"/>
         </w:rPr>
-      </w:pPr>
-      <w:r>
+        <w:t>Nevzorov</w:t>
+      </w:r>
+    </w:p>
+    <w:p>
+      <w:pPr>
+        <w:pStyle w:val="Subtitle"/>
+        <w:numPr>
+          <w:ilvl w:val="2"/>
+          <w:numId w:val="10"/>
+        </w:numPr>
+        <w:contextualSpacing/>
         <w:rPr>
           <w:b w:val="0"/>
           <w:bCs w:val="0"/>
           <w:sz w:val="24"/>
           <w:szCs w:val="24"/>
         </w:rPr>
-        <w:t>Nevzorov</w:t>
-      </w:r>
-    </w:p>
-    <w:p>
-      <w:pPr>
-        <w:pStyle w:val="Subtitle"/>
-        <w:numPr>
-          <w:ilvl w:val="2"/>
-          <w:numId w:val="10"/>
-        </w:numPr>
+      </w:pPr>
+      <w:r>
         <w:rPr>
           <w:b w:val="0"/>
           <w:bCs w:val="0"/>
           <w:sz w:val="24"/>
           <w:szCs w:val="24"/>
         </w:rPr>
-      </w:pPr>
-      <w:r>
+        <w:t>Significant LWC uncertainty due to…</w:t>
+      </w:r>
+    </w:p>
+    <w:p>
+      <w:pPr>
+        <w:pStyle w:val="Subtitle"/>
+        <w:numPr>
+          <w:ilvl w:val="3"/>
+          <w:numId w:val="10"/>
+        </w:numPr>
+        <w:contextualSpacing/>
         <w:rPr>
           <w:b w:val="0"/>
           <w:bCs w:val="0"/>
           <w:sz w:val="24"/>
           <w:szCs w:val="24"/>
         </w:rPr>
-        <w:t>Significant LWC uncertainty due to…</w:t>
-      </w:r>
-    </w:p>
-    <w:p>
-      <w:pPr>
-        <w:pStyle w:val="Subtitle"/>
-        <w:numPr>
-          <w:ilvl w:val="3"/>
-          <w:numId w:val="10"/>
-        </w:numPr>
+      </w:pPr>
+      <w:r>
         <w:rPr>
           <w:b w:val="0"/>
           <w:bCs w:val="0"/>
           <w:sz w:val="24"/>
           <w:szCs w:val="24"/>
         </w:rPr>
-      </w:pPr>
-      <w:r>
+        <w:t>Dry air heat losses</w:t>
+      </w:r>
+    </w:p>
+    <w:p>
+      <w:pPr>
+        <w:pStyle w:val="Subtitle"/>
+        <w:numPr>
+          <w:ilvl w:val="4"/>
+          <w:numId w:val="10"/>
+        </w:numPr>
+        <w:contextualSpacing/>
         <w:rPr>
           <w:b w:val="0"/>
           <w:bCs w:val="0"/>
           <w:sz w:val="24"/>
           <w:szCs w:val="24"/>
         </w:rPr>
-        <w:t>Dry air heat losses</w:t>
-      </w:r>
-    </w:p>
-    <w:p>
-      <w:pPr>
-        <w:pStyle w:val="Subtitle"/>
-        <w:numPr>
-          <w:ilvl w:val="4"/>
-          <w:numId w:val="10"/>
-        </w:numPr>
+      </w:pPr>
+      <w:r>
         <w:rPr>
           <w:b w:val="0"/>
           <w:bCs w:val="0"/>
           <w:sz w:val="24"/>
           <w:szCs w:val="24"/>
         </w:rPr>
-      </w:pPr>
-      <w:r>
-        <w:rPr>
-          <w:b w:val="0"/>
-          <w:bCs w:val="0"/>
-          <w:sz w:val="24"/>
-          <w:szCs w:val="24"/>
-        </w:rPr>
         <w:t>Dependent on airspeed and environmental pressure fluctuations (Korolev 1997)</w:t>
       </w:r>
     </w:p>
@@ -944,6 +996,7 @@
           <w:ilvl w:val="3"/>
           <w:numId w:val="11"/>
         </w:numPr>
+        <w:contextualSpacing/>
       </w:pPr>
       <w:r>
         <w:t xml:space="preserve">Non-unity liquid particle collection efficiency </w:t>
@@ -956,6 +1009,7 @@
           <w:ilvl w:val="4"/>
           <w:numId w:val="11"/>
         </w:numPr>
+        <w:contextualSpacing/>
       </w:pPr>
       <w:r>
         <w:t xml:space="preserve">Especially for 5 um &lt; VMD &lt; 25 um (Korolev 1997, Strapp 2003, </w:t>
@@ -977,6 +1031,7 @@
           <w:ilvl w:val="3"/>
           <w:numId w:val="11"/>
         </w:numPr>
+        <w:contextualSpacing/>
       </w:pPr>
       <w:r>
         <w:t>Sensor saturation effects significant where…</w:t>
@@ -989,6 +1044,7 @@
           <w:ilvl w:val="4"/>
           <w:numId w:val="12"/>
         </w:numPr>
+        <w:contextualSpacing/>
         <w:rPr>
           <w:b w:val="0"/>
           <w:bCs w:val="0"/>
@@ -1024,6 +1080,7 @@
           <w:ilvl w:val="4"/>
           <w:numId w:val="11"/>
         </w:numPr>
+        <w:contextualSpacing/>
       </w:pPr>
       <w:r>
         <w:t>LWC &gt; 1.3 g m-3 (Sulskis, 2016)</w:t>
@@ -1036,6 +1093,7 @@
           <w:ilvl w:val="2"/>
           <w:numId w:val="10"/>
         </w:numPr>
+        <w:contextualSpacing/>
         <w:rPr>
           <w:b w:val="0"/>
           <w:bCs w:val="0"/>
@@ -1060,6 +1118,7 @@
           <w:ilvl w:val="3"/>
           <w:numId w:val="13"/>
         </w:numPr>
+        <w:contextualSpacing/>
       </w:pPr>
       <w:r>
         <w:t>Minimized dry air heat loss uncertainty caused by airspeed/pressure deviations</w:t>
@@ -1072,6 +1131,7 @@
           <w:ilvl w:val="3"/>
           <w:numId w:val="13"/>
         </w:numPr>
+        <w:contextualSpacing/>
       </w:pPr>
       <w:r>
         <w:t>Characterized other major uncertainty sources</w:t>
@@ -1084,6 +1144,7 @@
           <w:ilvl w:val="4"/>
           <w:numId w:val="13"/>
         </w:numPr>
+        <w:contextualSpacing/>
       </w:pPr>
       <w:r>
         <w:t>Aircraft orientation</w:t>
@@ -1096,9 +1157,9 @@
           <w:ilvl w:val="4"/>
           <w:numId w:val="13"/>
         </w:numPr>
-      </w:pPr>
-      <w:r>
-        <w:lastRenderedPageBreak/>
+        <w:contextualSpacing/>
+      </w:pPr>
+      <w:r>
         <w:t>Unity collection efficiency assumption (in VMD 2-50 um range)</w:t>
       </w:r>
     </w:p>
@@ -1109,24 +1170,29 @@
           <w:ilvl w:val="4"/>
           <w:numId w:val="13"/>
         </w:numPr>
-      </w:pPr>
-      <w:r>
+        <w:contextualSpacing/>
+      </w:pPr>
+      <w:r>
+        <w:lastRenderedPageBreak/>
         <w:t>Fixed latent heat of vaporization assumption</w:t>
       </w:r>
     </w:p>
     <w:p>
       <w:pPr>
         <w:pStyle w:val="Body2"/>
-      </w:pPr>
-    </w:p>
-    <w:p>
-      <w:pPr>
-        <w:pStyle w:val="Body2"/>
-      </w:pPr>
-    </w:p>
-    <w:p>
-      <w:pPr>
-        <w:pStyle w:val="Body2"/>
+        <w:contextualSpacing/>
+      </w:pPr>
+    </w:p>
+    <w:p>
+      <w:pPr>
+        <w:pStyle w:val="Body2"/>
+        <w:contextualSpacing/>
+      </w:pPr>
+    </w:p>
+    <w:p>
+      <w:pPr>
+        <w:pStyle w:val="Body2"/>
+        <w:contextualSpacing/>
       </w:pPr>
     </w:p>
     <w:p>
@@ -1136,6 +1202,7 @@
           <w:ilvl w:val="1"/>
           <w:numId w:val="6"/>
         </w:numPr>
+        <w:contextualSpacing/>
       </w:pPr>
       <w:r>
         <w:t>CDP/Nevzorov LWC comparison</w:t>
@@ -1148,6 +1215,7 @@
           <w:ilvl w:val="2"/>
           <w:numId w:val="6"/>
         </w:numPr>
+        <w:contextualSpacing/>
       </w:pPr>
       <w:r>
         <w:t>CDP LWC in significantly better agreement with Nevzorov LWC than LWC-100 or PVM-100A LWC (Sulskis, 2016)</w:t>
@@ -1160,6 +1228,7 @@
           <w:ilvl w:val="3"/>
           <w:numId w:val="7"/>
         </w:numPr>
+        <w:contextualSpacing/>
       </w:pPr>
       <w:r>
         <w:t>Very little Nevzorov LWC bias evident for 0.02 &lt; LWC &lt; 1.3 g m-3</w:t>
@@ -1168,17 +1237,20 @@
     <w:p>
       <w:pPr>
         <w:pStyle w:val="Body2"/>
+        <w:contextualSpacing/>
       </w:pPr>
     </w:p>
     <w:p>
       <w:pPr>
         <w:pStyle w:val="Body2"/>
         <w:ind w:left="1571"/>
-      </w:pPr>
-    </w:p>
-    <w:p>
-      <w:pPr>
-        <w:pStyle w:val="Body2"/>
+        <w:contextualSpacing/>
+      </w:pPr>
+    </w:p>
+    <w:p>
+      <w:pPr>
+        <w:pStyle w:val="Body2"/>
+        <w:contextualSpacing/>
       </w:pPr>
     </w:p>
     <w:p>
@@ -1188,6 +1260,7 @@
           <w:ilvl w:val="0"/>
           <w:numId w:val="2"/>
         </w:numPr>
+        <w:contextualSpacing/>
         <w:rPr>
           <w:sz w:val="24"/>
           <w:szCs w:val="24"/>
@@ -1213,6 +1286,7 @@
     <w:p>
       <w:pPr>
         <w:pStyle w:val="Body2"/>
+        <w:contextualSpacing/>
       </w:pPr>
     </w:p>
     <w:p>
@@ -1222,6 +1296,7 @@
           <w:ilvl w:val="1"/>
           <w:numId w:val="6"/>
         </w:numPr>
+        <w:contextualSpacing/>
       </w:pPr>
       <w:r>
         <w:t>Improve UW King Air LWC/droplet size distribution retrieval confidence</w:t>
@@ -1231,6 +1306,7 @@
       <w:pPr>
         <w:pStyle w:val="Body2"/>
         <w:ind w:left="480"/>
+        <w:contextualSpacing/>
       </w:pPr>
     </w:p>
     <w:p>
@@ -1240,6 +1316,7 @@
           <w:ilvl w:val="2"/>
           <w:numId w:val="6"/>
         </w:numPr>
+        <w:contextualSpacing/>
       </w:pPr>
       <w:r>
         <w:t>Develop droplet generator and base operating procedures suitable for…</w:t>
@@ -1252,6 +1329,7 @@
           <w:ilvl w:val="3"/>
           <w:numId w:val="7"/>
         </w:numPr>
+        <w:contextualSpacing/>
       </w:pPr>
       <w:r>
         <w:t>Testing CDP performance</w:t>
@@ -1264,6 +1342,7 @@
           <w:ilvl w:val="3"/>
           <w:numId w:val="7"/>
         </w:numPr>
+        <w:contextualSpacing/>
       </w:pPr>
       <w:r>
         <w:t>CDP calibration</w:t>
@@ -1273,6 +1352,7 @@
       <w:pPr>
         <w:pStyle w:val="Body2"/>
         <w:ind w:left="960"/>
+        <w:contextualSpacing/>
       </w:pPr>
     </w:p>
     <w:p>
@@ -1282,6 +1362,7 @@
           <w:ilvl w:val="2"/>
           <w:numId w:val="6"/>
         </w:numPr>
+        <w:contextualSpacing/>
       </w:pPr>
       <w:r>
         <w:t>Develop/test in-house Nevzorov data processing algorithms</w:t>
@@ -1294,6 +1375,7 @@
           <w:ilvl w:val="3"/>
           <w:numId w:val="7"/>
         </w:numPr>
+        <w:contextualSpacing/>
       </w:pPr>
       <w:r>
         <w:t>Test calculation truthfulness/algorithm robustness using…</w:t>
@@ -1306,6 +1388,7 @@
           <w:ilvl w:val="4"/>
           <w:numId w:val="7"/>
         </w:numPr>
+        <w:contextualSpacing/>
       </w:pPr>
       <w:r>
         <w:t>COPE 13 dataset</w:t>
@@ -1318,6 +1401,7 @@
           <w:ilvl w:val="5"/>
           <w:numId w:val="7"/>
         </w:numPr>
+        <w:contextualSpacing/>
       </w:pPr>
       <w:r>
         <w:t>Including Korolev’s Nevzorov calculations</w:t>
@@ -1330,6 +1414,7 @@
           <w:ilvl w:val="4"/>
           <w:numId w:val="7"/>
         </w:numPr>
+        <w:contextualSpacing/>
       </w:pPr>
       <w:r>
         <w:t>Spring/Fall 2016 UWKA data</w:t>
@@ -1338,6 +1423,7 @@
     <w:p>
       <w:pPr>
         <w:pStyle w:val="Body2"/>
+        <w:contextualSpacing/>
       </w:pPr>
     </w:p>
     <w:p>
@@ -1347,6 +1433,7 @@
           <w:ilvl w:val="2"/>
           <w:numId w:val="6"/>
         </w:numPr>
+        <w:contextualSpacing/>
       </w:pPr>
       <w:r>
         <w:t>Better characterize Nevzorov LWC uncertainty sources</w:t>
@@ -1355,6 +1442,7 @@
     <w:p>
       <w:pPr>
         <w:pStyle w:val="Body2"/>
+        <w:contextualSpacing/>
       </w:pPr>
     </w:p>
     <w:p>
@@ -1364,6 +1452,7 @@
           <w:ilvl w:val="2"/>
           <w:numId w:val="6"/>
         </w:numPr>
+        <w:contextualSpacing/>
       </w:pPr>
       <w:r>
         <w:t>Propose methods to further investigate CDP performance/limitations using…</w:t>
@@ -1376,6 +1465,7 @@
           <w:ilvl w:val="3"/>
           <w:numId w:val="7"/>
         </w:numPr>
+        <w:contextualSpacing/>
       </w:pPr>
       <w:r>
         <w:t>CDP/Nevzorov LWC comparison</w:t>
@@ -1388,6 +1478,7 @@
           <w:ilvl w:val="3"/>
           <w:numId w:val="7"/>
         </w:numPr>
+        <w:contextualSpacing/>
       </w:pPr>
       <w:r>
         <w:t>Established CDP performance characterization</w:t>
@@ -1400,6 +1491,7 @@
           <w:ilvl w:val="3"/>
           <w:numId w:val="7"/>
         </w:numPr>
+        <w:contextualSpacing/>
       </w:pPr>
       <w:r>
         <w:t>Improved Nevzorov uncertainty characterization</w:t>
@@ -1408,16 +1500,19 @@
     <w:p>
       <w:pPr>
         <w:pStyle w:val="Body2"/>
+        <w:contextualSpacing/>
       </w:pPr>
     </w:p>
     <w:p>
       <w:pPr>
         <w:pStyle w:val="Subtitle"/>
-      </w:pPr>
-    </w:p>
-    <w:p>
-      <w:pPr>
-        <w:pStyle w:val="Body2"/>
+        <w:contextualSpacing/>
+      </w:pPr>
+    </w:p>
+    <w:p>
+      <w:pPr>
+        <w:pStyle w:val="Body2"/>
+        <w:contextualSpacing/>
       </w:pPr>
       <w:r>
         <w:t xml:space="preserve"> </w:t>
@@ -1426,41 +1521,49 @@
     <w:p>
       <w:pPr>
         <w:pStyle w:val="Body2"/>
-      </w:pPr>
-    </w:p>
-    <w:p>
-      <w:pPr>
-        <w:pStyle w:val="Body2"/>
-      </w:pPr>
-    </w:p>
-    <w:p>
-      <w:pPr>
-        <w:pStyle w:val="Body2"/>
-      </w:pPr>
-    </w:p>
-    <w:p>
-      <w:pPr>
-        <w:pStyle w:val="Body2"/>
-      </w:pPr>
-    </w:p>
-    <w:p>
-      <w:pPr>
-        <w:pStyle w:val="Body2"/>
-      </w:pPr>
-    </w:p>
-    <w:p>
-      <w:pPr>
-        <w:pStyle w:val="Body2"/>
-      </w:pPr>
-    </w:p>
-    <w:p>
-      <w:pPr>
-        <w:pStyle w:val="Body2"/>
-      </w:pPr>
-    </w:p>
-    <w:p>
-      <w:pPr>
-        <w:pStyle w:val="Body2"/>
+        <w:contextualSpacing/>
+      </w:pPr>
+    </w:p>
+    <w:p>
+      <w:pPr>
+        <w:pStyle w:val="Body2"/>
+        <w:contextualSpacing/>
+      </w:pPr>
+    </w:p>
+    <w:p>
+      <w:pPr>
+        <w:pStyle w:val="Body2"/>
+        <w:contextualSpacing/>
+      </w:pPr>
+    </w:p>
+    <w:p>
+      <w:pPr>
+        <w:pStyle w:val="Body2"/>
+        <w:contextualSpacing/>
+      </w:pPr>
+    </w:p>
+    <w:p>
+      <w:pPr>
+        <w:pStyle w:val="Body2"/>
+        <w:contextualSpacing/>
+      </w:pPr>
+    </w:p>
+    <w:p>
+      <w:pPr>
+        <w:pStyle w:val="Body2"/>
+        <w:contextualSpacing/>
+      </w:pPr>
+    </w:p>
+    <w:p>
+      <w:pPr>
+        <w:pStyle w:val="Body2"/>
+        <w:contextualSpacing/>
+      </w:pPr>
+    </w:p>
+    <w:p>
+      <w:pPr>
+        <w:pStyle w:val="Body2"/>
+        <w:contextualSpacing/>
       </w:pPr>
     </w:p>
     <w:p>
@@ -1470,6 +1573,7 @@
           <w:ilvl w:val="0"/>
           <w:numId w:val="2"/>
         </w:numPr>
+        <w:contextualSpacing/>
         <w:rPr>
           <w:sz w:val="24"/>
           <w:szCs w:val="24"/>
@@ -1486,6 +1590,7 @@
     <w:p>
       <w:pPr>
         <w:pStyle w:val="Body2"/>
+        <w:contextualSpacing/>
       </w:pPr>
     </w:p>
     <w:p>
@@ -1495,6 +1600,7 @@
           <w:ilvl w:val="1"/>
           <w:numId w:val="6"/>
         </w:numPr>
+        <w:contextualSpacing/>
       </w:pPr>
       <w:r>
         <w:t>End of 2016 spring semester</w:t>
@@ -1507,6 +1613,7 @@
           <w:ilvl w:val="2"/>
           <w:numId w:val="6"/>
         </w:numPr>
+        <w:contextualSpacing/>
       </w:pPr>
       <w:r>
         <w:t>Nevzorov uncertainty characterization completed</w:t>
@@ -1519,6 +1626,7 @@
           <w:ilvl w:val="2"/>
           <w:numId w:val="6"/>
         </w:numPr>
+        <w:contextualSpacing/>
       </w:pPr>
       <w:r>
         <w:t>First iteration Nevzorov algorithms performing consistently</w:t>
@@ -1527,6 +1635,7 @@
     <w:p>
       <w:pPr>
         <w:pStyle w:val="Body2"/>
+        <w:contextualSpacing/>
       </w:pPr>
     </w:p>
     <w:p>
@@ -1536,6 +1645,7 @@
           <w:ilvl w:val="1"/>
           <w:numId w:val="6"/>
         </w:numPr>
+        <w:contextualSpacing/>
       </w:pPr>
       <w:r>
         <w:t>End of summer 2016</w:t>
@@ -1548,6 +1658,7 @@
           <w:ilvl w:val="2"/>
           <w:numId w:val="6"/>
         </w:numPr>
+        <w:contextualSpacing/>
       </w:pPr>
       <w:r>
         <w:t>Nevzorov algorithms/documentation in form suitable for in-department use</w:t>
@@ -1560,6 +1671,7 @@
           <w:ilvl w:val="2"/>
           <w:numId w:val="6"/>
         </w:numPr>
+        <w:contextualSpacing/>
       </w:pPr>
       <w:r>
         <w:t>Major droplet generator components obtained and in place</w:t>
@@ -1568,6 +1680,7 @@
     <w:p>
       <w:pPr>
         <w:pStyle w:val="Body2"/>
+        <w:contextualSpacing/>
       </w:pPr>
     </w:p>
     <w:p>
@@ -1577,6 +1690,7 @@
           <w:ilvl w:val="1"/>
           <w:numId w:val="6"/>
         </w:numPr>
+        <w:contextualSpacing/>
       </w:pPr>
       <w:r>
         <w:t>End 2016 fall semester</w:t>
@@ -1589,6 +1703,7 @@
           <w:ilvl w:val="2"/>
           <w:numId w:val="6"/>
         </w:numPr>
+        <w:contextualSpacing/>
       </w:pPr>
       <w:r>
         <w:t>Nevzorov algorithm robustness tested with fall 2016 UWKA flight data</w:t>
@@ -1601,6 +1716,7 @@
           <w:ilvl w:val="2"/>
           <w:numId w:val="6"/>
         </w:numPr>
+        <w:contextualSpacing/>
       </w:pPr>
       <w:r>
         <w:t>Nevzorov algorithms/documentation finalized for in-department use</w:t>
@@ -1609,6 +1725,7 @@
     <w:p>
       <w:pPr>
         <w:pStyle w:val="Body2"/>
+        <w:contextualSpacing/>
       </w:pPr>
     </w:p>
     <w:p>
@@ -1618,6 +1735,7 @@
           <w:ilvl w:val="1"/>
           <w:numId w:val="6"/>
         </w:numPr>
+        <w:contextualSpacing/>
       </w:pPr>
       <w:r>
         <w:t>End of winter break 2016</w:t>
@@ -1630,6 +1748,7 @@
           <w:ilvl w:val="2"/>
           <w:numId w:val="6"/>
         </w:numPr>
+        <w:contextualSpacing/>
       </w:pPr>
       <w:r>
         <w:t>Droplet generator producing droplets within acceptable tolerances</w:t>
@@ -1642,6 +1761,7 @@
           <w:ilvl w:val="2"/>
           <w:numId w:val="6"/>
         </w:numPr>
+        <w:contextualSpacing/>
       </w:pPr>
       <w:r>
         <w:t>Droplet generator/CDP used to collect initial, proof-of-concept, dataset</w:t>
@@ -1654,6 +1774,7 @@
           <w:ilvl w:val="2"/>
           <w:numId w:val="6"/>
         </w:numPr>
+        <w:contextualSpacing/>
       </w:pPr>
       <w:r>
         <w:t xml:space="preserve">Initial thesis writing stages </w:t>
@@ -1662,6 +1783,7 @@
     <w:p>
       <w:pPr>
         <w:pStyle w:val="Body2"/>
+        <w:contextualSpacing/>
       </w:pPr>
     </w:p>
     <w:p>
@@ -1671,6 +1793,7 @@
           <w:ilvl w:val="1"/>
           <w:numId w:val="6"/>
         </w:numPr>
+        <w:contextualSpacing/>
       </w:pPr>
       <w:r>
         <w:t>Mid 2017 spring semester</w:t>
@@ -1683,6 +1806,7 @@
           <w:ilvl w:val="2"/>
           <w:numId w:val="6"/>
         </w:numPr>
+        <w:contextualSpacing/>
       </w:pPr>
       <w:r>
         <w:t>Droplet generator procedures finalized and documented</w:t>
@@ -1695,6 +1819,7 @@
           <w:ilvl w:val="2"/>
           <w:numId w:val="6"/>
         </w:numPr>
+        <w:contextualSpacing/>
       </w:pPr>
       <w:r>
         <w:t>Initial thesis draft complete</w:t>
@@ -1703,6 +1828,7 @@
     <w:p>
       <w:pPr>
         <w:pStyle w:val="Body2"/>
+        <w:contextualSpacing/>
       </w:pPr>
     </w:p>
     <w:p>
@@ -1712,6 +1838,7 @@
           <w:ilvl w:val="1"/>
           <w:numId w:val="6"/>
         </w:numPr>
+        <w:contextualSpacing/>
       </w:pPr>
       <w:r>
         <w:t>End of 2017 spring semester</w:t>
@@ -1724,6 +1851,7 @@
           <w:ilvl w:val="2"/>
           <w:numId w:val="6"/>
         </w:numPr>
+        <w:contextualSpacing/>
       </w:pPr>
       <w:r>
         <w:t xml:space="preserve">Thesis approved by committee </w:t>
@@ -1783,7 +1911,7 @@
       <w:rPr>
         <w:noProof/>
       </w:rPr>
-      <w:t>2</w:t>
+      <w:t>4</w:t>
     </w:r>
     <w:r>
       <w:fldChar w:fldCharType="end"/>
@@ -2148,7 +2276,7 @@
   <w:num w:numId="3">
     <w:abstractNumId w:val="0"/>
     <w:lvlOverride w:ilvl="0">
-      <w:lvl w:ilvl="0" w:tplc="2FD2ED68">
+      <w:lvl w:ilvl="0" w:tplc="B3BA7406">
         <w:start w:val="1"/>
         <w:numFmt w:val="bullet"/>
         <w:lvlText w:val="-"/>
@@ -2179,7 +2307,7 @@
       </w:lvl>
     </w:lvlOverride>
     <w:lvlOverride w:ilvl="1">
-      <w:lvl w:ilvl="1" w:tplc="72EC4D3C">
+      <w:lvl w:ilvl="1" w:tplc="85A6A698">
         <w:start w:val="1"/>
         <w:numFmt w:val="bullet"/>
         <w:lvlText w:val="•"/>
@@ -2208,7 +2336,7 @@
       </w:lvl>
     </w:lvlOverride>
     <w:lvlOverride w:ilvl="2">
-      <w:lvl w:ilvl="2" w:tplc="53BA8578">
+      <w:lvl w:ilvl="2" w:tplc="B1441AF0">
         <w:start w:val="1"/>
         <w:numFmt w:val="bullet"/>
         <w:lvlText w:val="-"/>
@@ -2237,7 +2365,7 @@
       </w:lvl>
     </w:lvlOverride>
     <w:lvlOverride w:ilvl="3">
-      <w:lvl w:ilvl="3" w:tplc="C8004F98">
+      <w:lvl w:ilvl="3" w:tplc="DB1E92D8">
         <w:start w:val="1"/>
         <w:numFmt w:val="bullet"/>
         <w:lvlText w:val="•"/>
@@ -2266,7 +2394,7 @@
       </w:lvl>
     </w:lvlOverride>
     <w:lvlOverride w:ilvl="4">
-      <w:lvl w:ilvl="4" w:tplc="E0ACA89E">
+      <w:lvl w:ilvl="4" w:tplc="E4EA9A80">
         <w:start w:val="1"/>
         <w:numFmt w:val="bullet"/>
         <w:lvlText w:val="-"/>
@@ -2295,7 +2423,7 @@
       </w:lvl>
     </w:lvlOverride>
     <w:lvlOverride w:ilvl="5">
-      <w:lvl w:ilvl="5" w:tplc="527CC7C6">
+      <w:lvl w:ilvl="5" w:tplc="C0DE9C0A">
         <w:start w:val="1"/>
         <w:numFmt w:val="bullet"/>
         <w:lvlText w:val="•"/>
@@ -2324,7 +2452,7 @@
       </w:lvl>
     </w:lvlOverride>
     <w:lvlOverride w:ilvl="6">
-      <w:lvl w:ilvl="6" w:tplc="ABE4DACA">
+      <w:lvl w:ilvl="6" w:tplc="CFE4DC0C">
         <w:start w:val="1"/>
         <w:numFmt w:val="bullet"/>
         <w:lvlText w:val="-"/>
@@ -2353,7 +2481,7 @@
       </w:lvl>
     </w:lvlOverride>
     <w:lvlOverride w:ilvl="7">
-      <w:lvl w:ilvl="7" w:tplc="EF38DB6A">
+      <w:lvl w:ilvl="7" w:tplc="4B046DE8">
         <w:start w:val="1"/>
         <w:numFmt w:val="bullet"/>
         <w:lvlText w:val="•"/>
@@ -2382,7 +2510,7 @@
       </w:lvl>
     </w:lvlOverride>
     <w:lvlOverride w:ilvl="8">
-      <w:lvl w:ilvl="8" w:tplc="104ED4F4">
+      <w:lvl w:ilvl="8" w:tplc="E7E493F4">
         <w:start w:val="1"/>
         <w:numFmt w:val="bullet"/>
         <w:lvlText w:val="-"/>
@@ -2414,7 +2542,7 @@
   <w:num w:numId="4">
     <w:abstractNumId w:val="0"/>
     <w:lvlOverride w:ilvl="0">
-      <w:lvl w:ilvl="0" w:tplc="2FD2ED68">
+      <w:lvl w:ilvl="0" w:tplc="B3BA7406">
         <w:start w:val="1"/>
         <w:numFmt w:val="bullet"/>
         <w:lvlText w:val="-"/>
@@ -2445,7 +2573,7 @@
       </w:lvl>
     </w:lvlOverride>
     <w:lvlOverride w:ilvl="1">
-      <w:lvl w:ilvl="1" w:tplc="72EC4D3C">
+      <w:lvl w:ilvl="1" w:tplc="85A6A698">
         <w:start w:val="1"/>
         <w:numFmt w:val="bullet"/>
         <w:lvlText w:val="•"/>
@@ -2474,7 +2602,7 @@
       </w:lvl>
     </w:lvlOverride>
     <w:lvlOverride w:ilvl="2">
-      <w:lvl w:ilvl="2" w:tplc="53BA8578">
+      <w:lvl w:ilvl="2" w:tplc="B1441AF0">
         <w:start w:val="1"/>
         <w:numFmt w:val="bullet"/>
         <w:lvlText w:val="-"/>
@@ -2503,7 +2631,7 @@
       </w:lvl>
     </w:lvlOverride>
     <w:lvlOverride w:ilvl="3">
-      <w:lvl w:ilvl="3" w:tplc="C8004F98">
+      <w:lvl w:ilvl="3" w:tplc="DB1E92D8">
         <w:start w:val="1"/>
         <w:numFmt w:val="bullet"/>
         <w:lvlText w:val="•"/>
@@ -2532,7 +2660,7 @@
       </w:lvl>
     </w:lvlOverride>
     <w:lvlOverride w:ilvl="4">
-      <w:lvl w:ilvl="4" w:tplc="E0ACA89E">
+      <w:lvl w:ilvl="4" w:tplc="E4EA9A80">
         <w:start w:val="1"/>
         <w:numFmt w:val="bullet"/>
         <w:lvlText w:val="-"/>
@@ -2561,7 +2689,7 @@
       </w:lvl>
     </w:lvlOverride>
     <w:lvlOverride w:ilvl="5">
-      <w:lvl w:ilvl="5" w:tplc="527CC7C6">
+      <w:lvl w:ilvl="5" w:tplc="C0DE9C0A">
         <w:start w:val="1"/>
         <w:numFmt w:val="bullet"/>
         <w:lvlText w:val="•"/>
@@ -2590,7 +2718,7 @@
       </w:lvl>
     </w:lvlOverride>
     <w:lvlOverride w:ilvl="6">
-      <w:lvl w:ilvl="6" w:tplc="ABE4DACA">
+      <w:lvl w:ilvl="6" w:tplc="CFE4DC0C">
         <w:start w:val="1"/>
         <w:numFmt w:val="bullet"/>
         <w:lvlText w:val="-"/>
@@ -2619,7 +2747,7 @@
       </w:lvl>
     </w:lvlOverride>
     <w:lvlOverride w:ilvl="7">
-      <w:lvl w:ilvl="7" w:tplc="EF38DB6A">
+      <w:lvl w:ilvl="7" w:tplc="4B046DE8">
         <w:start w:val="1"/>
         <w:numFmt w:val="bullet"/>
         <w:lvlText w:val="•"/>
@@ -2648,7 +2776,7 @@
       </w:lvl>
     </w:lvlOverride>
     <w:lvlOverride w:ilvl="8">
-      <w:lvl w:ilvl="8" w:tplc="104ED4F4">
+      <w:lvl w:ilvl="8" w:tplc="E7E493F4">
         <w:start w:val="1"/>
         <w:numFmt w:val="bullet"/>
         <w:lvlText w:val="-"/>
@@ -2680,7 +2808,7 @@
   <w:num w:numId="5">
     <w:abstractNumId w:val="0"/>
     <w:lvlOverride w:ilvl="0">
-      <w:lvl w:ilvl="0" w:tplc="2FD2ED68">
+      <w:lvl w:ilvl="0" w:tplc="B3BA7406">
         <w:start w:val="1"/>
         <w:numFmt w:val="bullet"/>
         <w:lvlText w:val="-"/>
@@ -2711,7 +2839,7 @@
       </w:lvl>
     </w:lvlOverride>
     <w:lvlOverride w:ilvl="1">
-      <w:lvl w:ilvl="1" w:tplc="72EC4D3C">
+      <w:lvl w:ilvl="1" w:tplc="85A6A698">
         <w:start w:val="1"/>
         <w:numFmt w:val="bullet"/>
         <w:lvlText w:val="•"/>
@@ -2740,7 +2868,7 @@
       </w:lvl>
     </w:lvlOverride>
     <w:lvlOverride w:ilvl="2">
-      <w:lvl w:ilvl="2" w:tplc="53BA8578">
+      <w:lvl w:ilvl="2" w:tplc="B1441AF0">
         <w:start w:val="1"/>
         <w:numFmt w:val="bullet"/>
         <w:lvlText w:val="-"/>
@@ -2769,7 +2897,7 @@
       </w:lvl>
     </w:lvlOverride>
     <w:lvlOverride w:ilvl="3">
-      <w:lvl w:ilvl="3" w:tplc="C8004F98">
+      <w:lvl w:ilvl="3" w:tplc="DB1E92D8">
         <w:start w:val="1"/>
         <w:numFmt w:val="bullet"/>
         <w:lvlText w:val="•"/>
@@ -2798,7 +2926,7 @@
       </w:lvl>
     </w:lvlOverride>
     <w:lvlOverride w:ilvl="4">
-      <w:lvl w:ilvl="4" w:tplc="E0ACA89E">
+      <w:lvl w:ilvl="4" w:tplc="E4EA9A80">
         <w:start w:val="1"/>
         <w:numFmt w:val="bullet"/>
         <w:lvlText w:val="-"/>
@@ -2827,7 +2955,7 @@
       </w:lvl>
     </w:lvlOverride>
     <w:lvlOverride w:ilvl="5">
-      <w:lvl w:ilvl="5" w:tplc="527CC7C6">
+      <w:lvl w:ilvl="5" w:tplc="C0DE9C0A">
         <w:start w:val="1"/>
         <w:numFmt w:val="bullet"/>
         <w:lvlText w:val="•"/>
@@ -2856,7 +2984,7 @@
       </w:lvl>
     </w:lvlOverride>
     <w:lvlOverride w:ilvl="6">
-      <w:lvl w:ilvl="6" w:tplc="ABE4DACA">
+      <w:lvl w:ilvl="6" w:tplc="CFE4DC0C">
         <w:start w:val="1"/>
         <w:numFmt w:val="bullet"/>
         <w:lvlText w:val="-"/>
@@ -2885,7 +3013,7 @@
       </w:lvl>
     </w:lvlOverride>
     <w:lvlOverride w:ilvl="7">
-      <w:lvl w:ilvl="7" w:tplc="EF38DB6A">
+      <w:lvl w:ilvl="7" w:tplc="4B046DE8">
         <w:start w:val="1"/>
         <w:numFmt w:val="bullet"/>
         <w:lvlText w:val="•"/>
@@ -2914,7 +3042,7 @@
       </w:lvl>
     </w:lvlOverride>
     <w:lvlOverride w:ilvl="8">
-      <w:lvl w:ilvl="8" w:tplc="104ED4F4">
+      <w:lvl w:ilvl="8" w:tplc="E7E493F4">
         <w:start w:val="1"/>
         <w:numFmt w:val="bullet"/>
         <w:lvlText w:val="-"/>
@@ -2946,7 +3074,7 @@
   <w:num w:numId="6">
     <w:abstractNumId w:val="0"/>
     <w:lvlOverride w:ilvl="0">
-      <w:lvl w:ilvl="0" w:tplc="2FD2ED68">
+      <w:lvl w:ilvl="0" w:tplc="B3BA7406">
         <w:start w:val="1"/>
         <w:numFmt w:val="bullet"/>
         <w:lvlText w:val="-"/>
@@ -2977,7 +3105,7 @@
       </w:lvl>
     </w:lvlOverride>
     <w:lvlOverride w:ilvl="1">
-      <w:lvl w:ilvl="1" w:tplc="72EC4D3C">
+      <w:lvl w:ilvl="1" w:tplc="85A6A698">
         <w:start w:val="1"/>
         <w:numFmt w:val="bullet"/>
         <w:lvlText w:val="•"/>
@@ -3006,7 +3134,7 @@
       </w:lvl>
     </w:lvlOverride>
     <w:lvlOverride w:ilvl="2">
-      <w:lvl w:ilvl="2" w:tplc="53BA8578">
+      <w:lvl w:ilvl="2" w:tplc="B1441AF0">
         <w:start w:val="1"/>
         <w:numFmt w:val="bullet"/>
         <w:lvlText w:val="-"/>
@@ -3035,7 +3163,7 @@
       </w:lvl>
     </w:lvlOverride>
     <w:lvlOverride w:ilvl="3">
-      <w:lvl w:ilvl="3" w:tplc="C8004F98">
+      <w:lvl w:ilvl="3" w:tplc="DB1E92D8">
         <w:start w:val="1"/>
         <w:numFmt w:val="bullet"/>
         <w:lvlText w:val="•"/>
@@ -3064,7 +3192,7 @@
       </w:lvl>
     </w:lvlOverride>
     <w:lvlOverride w:ilvl="4">
-      <w:lvl w:ilvl="4" w:tplc="E0ACA89E">
+      <w:lvl w:ilvl="4" w:tplc="E4EA9A80">
         <w:start w:val="1"/>
         <w:numFmt w:val="bullet"/>
         <w:lvlText w:val="-"/>
@@ -3093,7 +3221,7 @@
       </w:lvl>
     </w:lvlOverride>
     <w:lvlOverride w:ilvl="5">
-      <w:lvl w:ilvl="5" w:tplc="527CC7C6">
+      <w:lvl w:ilvl="5" w:tplc="C0DE9C0A">
         <w:start w:val="1"/>
         <w:numFmt w:val="bullet"/>
         <w:lvlText w:val="•"/>
@@ -3122,7 +3250,7 @@
       </w:lvl>
     </w:lvlOverride>
     <w:lvlOverride w:ilvl="6">
-      <w:lvl w:ilvl="6" w:tplc="ABE4DACA">
+      <w:lvl w:ilvl="6" w:tplc="CFE4DC0C">
         <w:start w:val="1"/>
         <w:numFmt w:val="bullet"/>
         <w:lvlText w:val="-"/>
@@ -3151,7 +3279,7 @@
       </w:lvl>
     </w:lvlOverride>
     <w:lvlOverride w:ilvl="7">
-      <w:lvl w:ilvl="7" w:tplc="EF38DB6A">
+      <w:lvl w:ilvl="7" w:tplc="4B046DE8">
         <w:start w:val="1"/>
         <w:numFmt w:val="bullet"/>
         <w:lvlText w:val="•"/>
@@ -3180,7 +3308,7 @@
       </w:lvl>
     </w:lvlOverride>
     <w:lvlOverride w:ilvl="8">
-      <w:lvl w:ilvl="8" w:tplc="104ED4F4">
+      <w:lvl w:ilvl="8" w:tplc="E7E493F4">
         <w:start w:val="1"/>
         <w:numFmt w:val="bullet"/>
         <w:lvlText w:val="-"/>
@@ -3212,7 +3340,7 @@
   <w:num w:numId="7">
     <w:abstractNumId w:val="0"/>
     <w:lvlOverride w:ilvl="0">
-      <w:lvl w:ilvl="0" w:tplc="2FD2ED68">
+      <w:lvl w:ilvl="0" w:tplc="B3BA7406">
         <w:start w:val="1"/>
         <w:numFmt w:val="bullet"/>
         <w:lvlText w:val="-"/>
@@ -3243,7 +3371,7 @@
       </w:lvl>
     </w:lvlOverride>
     <w:lvlOverride w:ilvl="1">
-      <w:lvl w:ilvl="1" w:tplc="72EC4D3C">
+      <w:lvl w:ilvl="1" w:tplc="85A6A698">
         <w:start w:val="1"/>
         <w:numFmt w:val="bullet"/>
         <w:lvlText w:val="•"/>
@@ -3272,7 +3400,7 @@
       </w:lvl>
     </w:lvlOverride>
     <w:lvlOverride w:ilvl="2">
-      <w:lvl w:ilvl="2" w:tplc="53BA8578">
+      <w:lvl w:ilvl="2" w:tplc="B1441AF0">
         <w:start w:val="1"/>
         <w:numFmt w:val="bullet"/>
         <w:lvlText w:val="-"/>
@@ -3301,7 +3429,7 @@
       </w:lvl>
     </w:lvlOverride>
     <w:lvlOverride w:ilvl="3">
-      <w:lvl w:ilvl="3" w:tplc="C8004F98">
+      <w:lvl w:ilvl="3" w:tplc="DB1E92D8">
         <w:start w:val="1"/>
         <w:numFmt w:val="bullet"/>
         <w:lvlText w:val="•"/>
@@ -3330,7 +3458,7 @@
       </w:lvl>
     </w:lvlOverride>
     <w:lvlOverride w:ilvl="4">
-      <w:lvl w:ilvl="4" w:tplc="E0ACA89E">
+      <w:lvl w:ilvl="4" w:tplc="E4EA9A80">
         <w:start w:val="1"/>
         <w:numFmt w:val="bullet"/>
         <w:lvlText w:val="-"/>
@@ -3359,7 +3487,7 @@
       </w:lvl>
     </w:lvlOverride>
     <w:lvlOverride w:ilvl="5">
-      <w:lvl w:ilvl="5" w:tplc="527CC7C6">
+      <w:lvl w:ilvl="5" w:tplc="C0DE9C0A">
         <w:start w:val="1"/>
         <w:numFmt w:val="bullet"/>
         <w:lvlText w:val="•"/>
@@ -3388,7 +3516,7 @@
       </w:lvl>
     </w:lvlOverride>
     <w:lvlOverride w:ilvl="6">
-      <w:lvl w:ilvl="6" w:tplc="ABE4DACA">
+      <w:lvl w:ilvl="6" w:tplc="CFE4DC0C">
         <w:start w:val="1"/>
         <w:numFmt w:val="bullet"/>
         <w:lvlText w:val="-"/>
@@ -3417,7 +3545,7 @@
       </w:lvl>
     </w:lvlOverride>
     <w:lvlOverride w:ilvl="7">
-      <w:lvl w:ilvl="7" w:tplc="EF38DB6A">
+      <w:lvl w:ilvl="7" w:tplc="4B046DE8">
         <w:start w:val="1"/>
         <w:numFmt w:val="bullet"/>
         <w:lvlText w:val="•"/>
@@ -3446,7 +3574,7 @@
       </w:lvl>
     </w:lvlOverride>
     <w:lvlOverride w:ilvl="8">
-      <w:lvl w:ilvl="8" w:tplc="104ED4F4">
+      <w:lvl w:ilvl="8" w:tplc="E7E493F4">
         <w:start w:val="1"/>
         <w:numFmt w:val="bullet"/>
         <w:lvlText w:val="-"/>
@@ -3478,7 +3606,7 @@
   <w:num w:numId="8">
     <w:abstractNumId w:val="0"/>
     <w:lvlOverride w:ilvl="0">
-      <w:lvl w:ilvl="0" w:tplc="2FD2ED68">
+      <w:lvl w:ilvl="0" w:tplc="B3BA7406">
         <w:start w:val="1"/>
         <w:numFmt w:val="bullet"/>
         <w:lvlText w:val="-"/>
@@ -3509,7 +3637,7 @@
       </w:lvl>
     </w:lvlOverride>
     <w:lvlOverride w:ilvl="1">
-      <w:lvl w:ilvl="1" w:tplc="72EC4D3C">
+      <w:lvl w:ilvl="1" w:tplc="85A6A698">
         <w:start w:val="1"/>
         <w:numFmt w:val="bullet"/>
         <w:lvlText w:val="•"/>
@@ -3538,7 +3666,7 @@
       </w:lvl>
     </w:lvlOverride>
     <w:lvlOverride w:ilvl="2">
-      <w:lvl w:ilvl="2" w:tplc="53BA8578">
+      <w:lvl w:ilvl="2" w:tplc="B1441AF0">
         <w:start w:val="1"/>
         <w:numFmt w:val="bullet"/>
         <w:lvlText w:val="-"/>
@@ -3567,7 +3695,7 @@
       </w:lvl>
     </w:lvlOverride>
     <w:lvlOverride w:ilvl="3">
-      <w:lvl w:ilvl="3" w:tplc="C8004F98">
+      <w:lvl w:ilvl="3" w:tplc="DB1E92D8">
         <w:start w:val="1"/>
         <w:numFmt w:val="bullet"/>
         <w:lvlText w:val="•"/>
@@ -3596,7 +3724,7 @@
       </w:lvl>
     </w:lvlOverride>
     <w:lvlOverride w:ilvl="4">
-      <w:lvl w:ilvl="4" w:tplc="E0ACA89E">
+      <w:lvl w:ilvl="4" w:tplc="E4EA9A80">
         <w:start w:val="1"/>
         <w:numFmt w:val="bullet"/>
         <w:lvlText w:val="-"/>
@@ -3625,7 +3753,7 @@
       </w:lvl>
     </w:lvlOverride>
     <w:lvlOverride w:ilvl="5">
-      <w:lvl w:ilvl="5" w:tplc="527CC7C6">
+      <w:lvl w:ilvl="5" w:tplc="C0DE9C0A">
         <w:start w:val="1"/>
         <w:numFmt w:val="bullet"/>
         <w:lvlText w:val="•"/>
@@ -3654,7 +3782,7 @@
       </w:lvl>
     </w:lvlOverride>
     <w:lvlOverride w:ilvl="6">
-      <w:lvl w:ilvl="6" w:tplc="ABE4DACA">
+      <w:lvl w:ilvl="6" w:tplc="CFE4DC0C">
         <w:start w:val="1"/>
         <w:numFmt w:val="bullet"/>
         <w:lvlText w:val="-"/>
@@ -3683,7 +3811,7 @@
       </w:lvl>
     </w:lvlOverride>
     <w:lvlOverride w:ilvl="7">
-      <w:lvl w:ilvl="7" w:tplc="EF38DB6A">
+      <w:lvl w:ilvl="7" w:tplc="4B046DE8">
         <w:start w:val="1"/>
         <w:numFmt w:val="bullet"/>
         <w:lvlText w:val="•"/>
@@ -3712,7 +3840,7 @@
       </w:lvl>
     </w:lvlOverride>
     <w:lvlOverride w:ilvl="8">
-      <w:lvl w:ilvl="8" w:tplc="104ED4F4">
+      <w:lvl w:ilvl="8" w:tplc="E7E493F4">
         <w:start w:val="1"/>
         <w:numFmt w:val="bullet"/>
         <w:lvlText w:val="-"/>
@@ -3744,7 +3872,7 @@
   <w:num w:numId="9">
     <w:abstractNumId w:val="0"/>
     <w:lvlOverride w:ilvl="0">
-      <w:lvl w:ilvl="0" w:tplc="2FD2ED68">
+      <w:lvl w:ilvl="0" w:tplc="B3BA7406">
         <w:start w:val="1"/>
         <w:numFmt w:val="bullet"/>
         <w:lvlText w:val="-"/>
@@ -3775,7 +3903,7 @@
       </w:lvl>
     </w:lvlOverride>
     <w:lvlOverride w:ilvl="1">
-      <w:lvl w:ilvl="1" w:tplc="72EC4D3C">
+      <w:lvl w:ilvl="1" w:tplc="85A6A698">
         <w:start w:val="1"/>
         <w:numFmt w:val="bullet"/>
         <w:lvlText w:val="•"/>
@@ -3804,7 +3932,7 @@
       </w:lvl>
     </w:lvlOverride>
     <w:lvlOverride w:ilvl="2">
-      <w:lvl w:ilvl="2" w:tplc="53BA8578">
+      <w:lvl w:ilvl="2" w:tplc="B1441AF0">
         <w:start w:val="1"/>
         <w:numFmt w:val="bullet"/>
         <w:lvlText w:val="-"/>
@@ -3833,7 +3961,7 @@
       </w:lvl>
     </w:lvlOverride>
     <w:lvlOverride w:ilvl="3">
-      <w:lvl w:ilvl="3" w:tplc="C8004F98">
+      <w:lvl w:ilvl="3" w:tplc="DB1E92D8">
         <w:start w:val="1"/>
         <w:numFmt w:val="bullet"/>
         <w:lvlText w:val="•"/>
@@ -3862,7 +3990,7 @@
       </w:lvl>
     </w:lvlOverride>
     <w:lvlOverride w:ilvl="4">
-      <w:lvl w:ilvl="4" w:tplc="E0ACA89E">
+      <w:lvl w:ilvl="4" w:tplc="E4EA9A80">
         <w:start w:val="1"/>
         <w:numFmt w:val="bullet"/>
         <w:lvlText w:val="-"/>
@@ -3891,7 +4019,7 @@
       </w:lvl>
     </w:lvlOverride>
     <w:lvlOverride w:ilvl="5">
-      <w:lvl w:ilvl="5" w:tplc="527CC7C6">
+      <w:lvl w:ilvl="5" w:tplc="C0DE9C0A">
         <w:start w:val="1"/>
         <w:numFmt w:val="bullet"/>
         <w:lvlText w:val="•"/>
@@ -3920,7 +4048,7 @@
       </w:lvl>
     </w:lvlOverride>
     <w:lvlOverride w:ilvl="6">
-      <w:lvl w:ilvl="6" w:tplc="ABE4DACA">
+      <w:lvl w:ilvl="6" w:tplc="CFE4DC0C">
         <w:start w:val="1"/>
         <w:numFmt w:val="bullet"/>
         <w:lvlText w:val="-"/>
@@ -3949,7 +4077,7 @@
       </w:lvl>
     </w:lvlOverride>
     <w:lvlOverride w:ilvl="7">
-      <w:lvl w:ilvl="7" w:tplc="EF38DB6A">
+      <w:lvl w:ilvl="7" w:tplc="4B046DE8">
         <w:start w:val="1"/>
         <w:numFmt w:val="bullet"/>
         <w:lvlText w:val="•"/>
@@ -3978,7 +4106,7 @@
       </w:lvl>
     </w:lvlOverride>
     <w:lvlOverride w:ilvl="8">
-      <w:lvl w:ilvl="8" w:tplc="104ED4F4">
+      <w:lvl w:ilvl="8" w:tplc="E7E493F4">
         <w:start w:val="1"/>
         <w:numFmt w:val="bullet"/>
         <w:lvlText w:val="-"/>
@@ -4010,7 +4138,7 @@
   <w:num w:numId="10">
     <w:abstractNumId w:val="0"/>
     <w:lvlOverride w:ilvl="0">
-      <w:lvl w:ilvl="0" w:tplc="2FD2ED68">
+      <w:lvl w:ilvl="0" w:tplc="B3BA7406">
         <w:start w:val="1"/>
         <w:numFmt w:val="bullet"/>
         <w:lvlText w:val="-"/>
@@ -4041,7 +4169,7 @@
       </w:lvl>
     </w:lvlOverride>
     <w:lvlOverride w:ilvl="1">
-      <w:lvl w:ilvl="1" w:tplc="72EC4D3C">
+      <w:lvl w:ilvl="1" w:tplc="85A6A698">
         <w:start w:val="1"/>
         <w:numFmt w:val="bullet"/>
         <w:lvlText w:val="•"/>
@@ -4070,7 +4198,7 @@
       </w:lvl>
     </w:lvlOverride>
     <w:lvlOverride w:ilvl="2">
-      <w:lvl w:ilvl="2" w:tplc="53BA8578">
+      <w:lvl w:ilvl="2" w:tplc="B1441AF0">
         <w:start w:val="1"/>
         <w:numFmt w:val="bullet"/>
         <w:lvlText w:val="-"/>
@@ -4099,7 +4227,7 @@
       </w:lvl>
     </w:lvlOverride>
     <w:lvlOverride w:ilvl="3">
-      <w:lvl w:ilvl="3" w:tplc="C8004F98">
+      <w:lvl w:ilvl="3" w:tplc="DB1E92D8">
         <w:start w:val="1"/>
         <w:numFmt w:val="bullet"/>
         <w:lvlText w:val="•"/>
@@ -4128,7 +4256,7 @@
       </w:lvl>
     </w:lvlOverride>
     <w:lvlOverride w:ilvl="4">
-      <w:lvl w:ilvl="4" w:tplc="E0ACA89E">
+      <w:lvl w:ilvl="4" w:tplc="E4EA9A80">
         <w:start w:val="1"/>
         <w:numFmt w:val="bullet"/>
         <w:lvlText w:val="-"/>
@@ -4157,7 +4285,7 @@
       </w:lvl>
     </w:lvlOverride>
     <w:lvlOverride w:ilvl="5">
-      <w:lvl w:ilvl="5" w:tplc="527CC7C6">
+      <w:lvl w:ilvl="5" w:tplc="C0DE9C0A">
         <w:start w:val="1"/>
         <w:numFmt w:val="bullet"/>
         <w:lvlText w:val="•"/>
@@ -4186,7 +4314,7 @@
       </w:lvl>
     </w:lvlOverride>
     <w:lvlOverride w:ilvl="6">
-      <w:lvl w:ilvl="6" w:tplc="ABE4DACA">
+      <w:lvl w:ilvl="6" w:tplc="CFE4DC0C">
         <w:start w:val="1"/>
         <w:numFmt w:val="bullet"/>
         <w:lvlText w:val="-"/>
@@ -4215,7 +4343,7 @@
       </w:lvl>
     </w:lvlOverride>
     <w:lvlOverride w:ilvl="7">
-      <w:lvl w:ilvl="7" w:tplc="EF38DB6A">
+      <w:lvl w:ilvl="7" w:tplc="4B046DE8">
         <w:start w:val="1"/>
         <w:numFmt w:val="bullet"/>
         <w:lvlText w:val="•"/>
@@ -4244,7 +4372,7 @@
       </w:lvl>
     </w:lvlOverride>
     <w:lvlOverride w:ilvl="8">
-      <w:lvl w:ilvl="8" w:tplc="104ED4F4">
+      <w:lvl w:ilvl="8" w:tplc="E7E493F4">
         <w:start w:val="1"/>
         <w:numFmt w:val="bullet"/>
         <w:lvlText w:val="-"/>
@@ -4276,7 +4404,7 @@
   <w:num w:numId="11">
     <w:abstractNumId w:val="0"/>
     <w:lvlOverride w:ilvl="0">
-      <w:lvl w:ilvl="0" w:tplc="2FD2ED68">
+      <w:lvl w:ilvl="0" w:tplc="B3BA7406">
         <w:start w:val="1"/>
         <w:numFmt w:val="bullet"/>
         <w:lvlText w:val="-"/>
@@ -4307,7 +4435,7 @@
       </w:lvl>
     </w:lvlOverride>
     <w:lvlOverride w:ilvl="1">
-      <w:lvl w:ilvl="1" w:tplc="72EC4D3C">
+      <w:lvl w:ilvl="1" w:tplc="85A6A698">
         <w:start w:val="1"/>
         <w:numFmt w:val="bullet"/>
         <w:lvlText w:val="•"/>
@@ -4336,7 +4464,7 @@
       </w:lvl>
     </w:lvlOverride>
     <w:lvlOverride w:ilvl="2">
-      <w:lvl w:ilvl="2" w:tplc="53BA8578">
+      <w:lvl w:ilvl="2" w:tplc="B1441AF0">
         <w:start w:val="1"/>
         <w:numFmt w:val="bullet"/>
         <w:lvlText w:val="-"/>
@@ -4365,7 +4493,7 @@
       </w:lvl>
     </w:lvlOverride>
     <w:lvlOverride w:ilvl="3">
-      <w:lvl w:ilvl="3" w:tplc="C8004F98">
+      <w:lvl w:ilvl="3" w:tplc="DB1E92D8">
         <w:start w:val="1"/>
         <w:numFmt w:val="bullet"/>
         <w:lvlText w:val="•"/>
@@ -4394,7 +4522,7 @@
       </w:lvl>
     </w:lvlOverride>
     <w:lvlOverride w:ilvl="4">
-      <w:lvl w:ilvl="4" w:tplc="E0ACA89E">
+      <w:lvl w:ilvl="4" w:tplc="E4EA9A80">
         <w:start w:val="1"/>
         <w:numFmt w:val="bullet"/>
         <w:lvlText w:val="-"/>
@@ -4423,7 +4551,7 @@
       </w:lvl>
     </w:lvlOverride>
     <w:lvlOverride w:ilvl="5">
-      <w:lvl w:ilvl="5" w:tplc="527CC7C6">
+      <w:lvl w:ilvl="5" w:tplc="C0DE9C0A">
         <w:start w:val="1"/>
         <w:numFmt w:val="bullet"/>
         <w:lvlText w:val="•"/>
@@ -4452,7 +4580,7 @@
       </w:lvl>
     </w:lvlOverride>
     <w:lvlOverride w:ilvl="6">
-      <w:lvl w:ilvl="6" w:tplc="ABE4DACA">
+      <w:lvl w:ilvl="6" w:tplc="CFE4DC0C">
         <w:start w:val="1"/>
         <w:numFmt w:val="bullet"/>
         <w:lvlText w:val="-"/>
@@ -4481,7 +4609,7 @@
       </w:lvl>
     </w:lvlOverride>
     <w:lvlOverride w:ilvl="7">
-      <w:lvl w:ilvl="7" w:tplc="EF38DB6A">
+      <w:lvl w:ilvl="7" w:tplc="4B046DE8">
         <w:start w:val="1"/>
         <w:numFmt w:val="bullet"/>
         <w:lvlText w:val="•"/>
@@ -4510,7 +4638,7 @@
       </w:lvl>
     </w:lvlOverride>
     <w:lvlOverride w:ilvl="8">
-      <w:lvl w:ilvl="8" w:tplc="104ED4F4">
+      <w:lvl w:ilvl="8" w:tplc="E7E493F4">
         <w:start w:val="1"/>
         <w:numFmt w:val="bullet"/>
         <w:lvlText w:val="-"/>
@@ -4542,7 +4670,7 @@
   <w:num w:numId="12">
     <w:abstractNumId w:val="0"/>
     <w:lvlOverride w:ilvl="0">
-      <w:lvl w:ilvl="0" w:tplc="2FD2ED68">
+      <w:lvl w:ilvl="0" w:tplc="B3BA7406">
         <w:start w:val="1"/>
         <w:numFmt w:val="bullet"/>
         <w:lvlText w:val="-"/>
@@ -4573,7 +4701,7 @@
       </w:lvl>
     </w:lvlOverride>
     <w:lvlOverride w:ilvl="1">
-      <w:lvl w:ilvl="1" w:tplc="72EC4D3C">
+      <w:lvl w:ilvl="1" w:tplc="85A6A698">
         <w:start w:val="1"/>
         <w:numFmt w:val="bullet"/>
         <w:lvlText w:val="•"/>
@@ -4602,7 +4730,7 @@
       </w:lvl>
     </w:lvlOverride>
     <w:lvlOverride w:ilvl="2">
-      <w:lvl w:ilvl="2" w:tplc="53BA8578">
+      <w:lvl w:ilvl="2" w:tplc="B1441AF0">
         <w:start w:val="1"/>
         <w:numFmt w:val="bullet"/>
         <w:lvlText w:val="-"/>
@@ -4631,7 +4759,7 @@
       </w:lvl>
     </w:lvlOverride>
     <w:lvlOverride w:ilvl="3">
-      <w:lvl w:ilvl="3" w:tplc="C8004F98">
+      <w:lvl w:ilvl="3" w:tplc="DB1E92D8">
         <w:start w:val="1"/>
         <w:numFmt w:val="bullet"/>
         <w:lvlText w:val="•"/>
@@ -4660,7 +4788,7 @@
       </w:lvl>
     </w:lvlOverride>
     <w:lvlOverride w:ilvl="4">
-      <w:lvl w:ilvl="4" w:tplc="E0ACA89E">
+      <w:lvl w:ilvl="4" w:tplc="E4EA9A80">
         <w:start w:val="1"/>
         <w:numFmt w:val="bullet"/>
         <w:lvlText w:val="-"/>
@@ -4689,7 +4817,7 @@
       </w:lvl>
     </w:lvlOverride>
     <w:lvlOverride w:ilvl="5">
-      <w:lvl w:ilvl="5" w:tplc="527CC7C6">
+      <w:lvl w:ilvl="5" w:tplc="C0DE9C0A">
         <w:start w:val="1"/>
         <w:numFmt w:val="bullet"/>
         <w:lvlText w:val="•"/>
@@ -4718,7 +4846,7 @@
       </w:lvl>
     </w:lvlOverride>
     <w:lvlOverride w:ilvl="6">
-      <w:lvl w:ilvl="6" w:tplc="ABE4DACA">
+      <w:lvl w:ilvl="6" w:tplc="CFE4DC0C">
         <w:start w:val="1"/>
         <w:numFmt w:val="bullet"/>
         <w:lvlText w:val="-"/>
@@ -4747,7 +4875,7 @@
       </w:lvl>
     </w:lvlOverride>
     <w:lvlOverride w:ilvl="7">
-      <w:lvl w:ilvl="7" w:tplc="EF38DB6A">
+      <w:lvl w:ilvl="7" w:tplc="4B046DE8">
         <w:start w:val="1"/>
         <w:numFmt w:val="bullet"/>
         <w:lvlText w:val="•"/>
@@ -4776,7 +4904,7 @@
       </w:lvl>
     </w:lvlOverride>
     <w:lvlOverride w:ilvl="8">
-      <w:lvl w:ilvl="8" w:tplc="104ED4F4">
+      <w:lvl w:ilvl="8" w:tplc="E7E493F4">
         <w:start w:val="1"/>
         <w:numFmt w:val="bullet"/>
         <w:lvlText w:val="-"/>
@@ -4808,7 +4936,7 @@
   <w:num w:numId="13">
     <w:abstractNumId w:val="0"/>
     <w:lvlOverride w:ilvl="0">
-      <w:lvl w:ilvl="0" w:tplc="2FD2ED68">
+      <w:lvl w:ilvl="0" w:tplc="B3BA7406">
         <w:start w:val="1"/>
         <w:numFmt w:val="bullet"/>
         <w:lvlText w:val="-"/>
@@ -4839,7 +4967,7 @@
       </w:lvl>
     </w:lvlOverride>
     <w:lvlOverride w:ilvl="1">
-      <w:lvl w:ilvl="1" w:tplc="72EC4D3C">
+      <w:lvl w:ilvl="1" w:tplc="85A6A698">
         <w:start w:val="1"/>
         <w:numFmt w:val="bullet"/>
         <w:lvlText w:val="•"/>
@@ -4868,7 +4996,7 @@
       </w:lvl>
     </w:lvlOverride>
     <w:lvlOverride w:ilvl="2">
-      <w:lvl w:ilvl="2" w:tplc="53BA8578">
+      <w:lvl w:ilvl="2" w:tplc="B1441AF0">
         <w:start w:val="1"/>
         <w:numFmt w:val="bullet"/>
         <w:lvlText w:val="-"/>
@@ -4897,7 +5025,7 @@
       </w:lvl>
     </w:lvlOverride>
     <w:lvlOverride w:ilvl="3">
-      <w:lvl w:ilvl="3" w:tplc="C8004F98">
+      <w:lvl w:ilvl="3" w:tplc="DB1E92D8">
         <w:start w:val="1"/>
         <w:numFmt w:val="bullet"/>
         <w:lvlText w:val="•"/>
@@ -4926,7 +5054,7 @@
       </w:lvl>
     </w:lvlOverride>
     <w:lvlOverride w:ilvl="4">
-      <w:lvl w:ilvl="4" w:tplc="E0ACA89E">
+      <w:lvl w:ilvl="4" w:tplc="E4EA9A80">
         <w:start w:val="1"/>
         <w:numFmt w:val="bullet"/>
         <w:lvlText w:val="-"/>
@@ -4955,7 +5083,7 @@
       </w:lvl>
     </w:lvlOverride>
     <w:lvlOverride w:ilvl="5">
-      <w:lvl w:ilvl="5" w:tplc="527CC7C6">
+      <w:lvl w:ilvl="5" w:tplc="C0DE9C0A">
         <w:start w:val="1"/>
         <w:numFmt w:val="bullet"/>
         <w:lvlText w:val="•"/>
@@ -4984,7 +5112,7 @@
       </w:lvl>
     </w:lvlOverride>
     <w:lvlOverride w:ilvl="6">
-      <w:lvl w:ilvl="6" w:tplc="ABE4DACA">
+      <w:lvl w:ilvl="6" w:tplc="CFE4DC0C">
         <w:start w:val="1"/>
         <w:numFmt w:val="bullet"/>
         <w:lvlText w:val="-"/>
@@ -5013,7 +5141,7 @@
       </w:lvl>
     </w:lvlOverride>
     <w:lvlOverride w:ilvl="7">
-      <w:lvl w:ilvl="7" w:tplc="EF38DB6A">
+      <w:lvl w:ilvl="7" w:tplc="4B046DE8">
         <w:start w:val="1"/>
         <w:numFmt w:val="bullet"/>
         <w:lvlText w:val="•"/>
@@ -5042,7 +5170,7 @@
       </w:lvl>
     </w:lvlOverride>
     <w:lvlOverride w:ilvl="8">
-      <w:lvl w:ilvl="8" w:tplc="104ED4F4">
+      <w:lvl w:ilvl="8" w:tplc="E7E493F4">
         <w:start w:val="1"/>
         <w:numFmt w:val="bullet"/>
         <w:lvlText w:val="-"/>

</xml_diff>